<commit_message>
week 4 blockchain course completed
Signed-off-by: Vishwa-Mehta <vishwamehta2002@gmail.com>
</commit_message>
<xml_diff>
--- a/351_CC/Lab_and_Assignments/week3/PES2UG20CS389.docx
+++ b/351_CC/Lab_and_Assignments/week3/PES2UG20CS389.docx
@@ -3,18 +3,113 @@
 <w:document xmlns:ve="http://schemas.openxmlformats.org/markup-compatibility/2006" xmlns:o="urn:schemas-microsoft-com:office:office" xmlns:r="http://schemas.openxmlformats.org/officeDocument/2006/relationships" xmlns:m="http://schemas.openxmlformats.org/officeDocument/2006/math" xmlns:v="urn:schemas-microsoft-com:vml" xmlns:wp="http://schemas.openxmlformats.org/drawingml/2006/wordprocessingDrawing" xmlns:w10="urn:schemas-microsoft-com:office:word" xmlns:w="http://schemas.openxmlformats.org/wordprocessingml/2006/main" xmlns:wne="http://schemas.microsoft.com/office/word/2006/wordml">
   <w:body>
     <w:p>
-      <w:r>
-        <w:t>CC lab – 3:</w:t>
-      </w:r>
-    </w:p>
-    <w:p>
-      <w:r>
+      <w:pPr>
+        <w:jc w:val="center"/>
+        <w:rPr>
+          <w:rFonts w:ascii="Fira Code Light" w:hAnsi="Fira Code Light" w:cs="Fira Code Light"/>
+          <w:b/>
+          <w:sz w:val="28"/>
+        </w:rPr>
+      </w:pPr>
+      <w:r>
+        <w:rPr>
+          <w:rFonts w:ascii="Fira Code Light" w:hAnsi="Fira Code Light" w:cs="Fira Code Light"/>
+          <w:b/>
+          <w:sz w:val="28"/>
+        </w:rPr>
+        <w:t>Cloud Computing Experiment 2</w:t>
+      </w:r>
+    </w:p>
+    <w:p>
+      <w:pPr>
+        <w:rPr>
+          <w:rFonts w:ascii="Fira Code Light" w:hAnsi="Fira Code Light" w:cs="Fira Code Light"/>
+          <w:b/>
+        </w:rPr>
+      </w:pPr>
+      <w:r>
+        <w:rPr>
+          <w:rFonts w:ascii="Fira Code Light" w:hAnsi="Fira Code Light" w:cs="Fira Code Light"/>
+          <w:b/>
+        </w:rPr>
+        <w:t xml:space="preserve">Name: Vishwa </w:t>
+      </w:r>
+      <w:proofErr w:type="spellStart"/>
+      <w:r>
+        <w:rPr>
+          <w:rFonts w:ascii="Fira Code Light" w:hAnsi="Fira Code Light" w:cs="Fira Code Light"/>
+          <w:b/>
+        </w:rPr>
+        <w:t>Mehul</w:t>
+      </w:r>
+      <w:proofErr w:type="spellEnd"/>
+      <w:r>
+        <w:rPr>
+          <w:rFonts w:ascii="Fira Code Light" w:hAnsi="Fira Code Light" w:cs="Fira Code Light"/>
+          <w:b/>
+        </w:rPr>
+        <w:t xml:space="preserve"> Mehta</w:t>
+      </w:r>
+    </w:p>
+    <w:p>
+      <w:pPr>
+        <w:rPr>
+          <w:rFonts w:ascii="Fira Code Light" w:hAnsi="Fira Code Light" w:cs="Fira Code Light"/>
+          <w:b/>
+        </w:rPr>
+      </w:pPr>
+      <w:r>
+        <w:rPr>
+          <w:rFonts w:ascii="Fira Code Light" w:hAnsi="Fira Code Light" w:cs="Fira Code Light"/>
+          <w:b/>
+        </w:rPr>
+        <w:t>SRN: PES2UG20CS389</w:t>
+      </w:r>
+    </w:p>
+    <w:p>
+      <w:pPr>
+        <w:rPr>
+          <w:rFonts w:ascii="Fira Code Light" w:hAnsi="Fira Code Light" w:cs="Fira Code Light"/>
+          <w:b/>
+        </w:rPr>
+      </w:pPr>
+      <w:r>
+        <w:rPr>
+          <w:rFonts w:ascii="Fira Code Light" w:hAnsi="Fira Code Light" w:cs="Fira Code Light"/>
+          <w:b/>
+        </w:rPr>
+        <w:t>Sec: F</w:t>
+      </w:r>
+    </w:p>
+    <w:p>
+      <w:pPr>
+        <w:rPr>
+          <w:rFonts w:ascii="Fira Code Light" w:hAnsi="Fira Code Light" w:cs="Fira Code Light"/>
+        </w:rPr>
+      </w:pPr>
+    </w:p>
+    <w:p>
+      <w:pPr>
+        <w:rPr>
+          <w:rFonts w:ascii="Fira Code Light" w:hAnsi="Fira Code Light" w:cs="Fira Code Light"/>
+        </w:rPr>
+      </w:pPr>
+      <w:r>
+        <w:rPr>
+          <w:rFonts w:ascii="Fira Code Light" w:hAnsi="Fira Code Light" w:cs="Fira Code Light"/>
+        </w:rPr>
         <w:t>1a.</w:t>
       </w:r>
     </w:p>
     <w:p>
-      <w:r>
-        <w:rPr>
+      <w:pPr>
+        <w:rPr>
+          <w:rFonts w:ascii="Fira Code Light" w:hAnsi="Fira Code Light" w:cs="Fira Code Light"/>
+        </w:rPr>
+      </w:pPr>
+      <w:r>
+        <w:rPr>
+          <w:rFonts w:ascii="Fira Code Light" w:hAnsi="Fira Code Light" w:cs="Fira Code Light"/>
           <w:noProof/>
           <w:lang w:val="en-US"/>
         </w:rPr>
@@ -66,16 +161,33 @@
       </w:r>
     </w:p>
     <w:p>
-      <w:r>
+      <w:pPr>
+        <w:rPr>
+          <w:rFonts w:ascii="Fira Code Light" w:hAnsi="Fira Code Light" w:cs="Fira Code Light"/>
+        </w:rPr>
+      </w:pPr>
+      <w:r>
+        <w:rPr>
+          <w:rFonts w:ascii="Fira Code Light" w:hAnsi="Fira Code Light" w:cs="Fira Code Light"/>
+        </w:rPr>
         <w:t>2a</w:t>
       </w:r>
       <w:r>
+        <w:rPr>
+          <w:rFonts w:ascii="Fira Code Light" w:hAnsi="Fira Code Light" w:cs="Fira Code Light"/>
+        </w:rPr>
         <w:t>.</w:t>
       </w:r>
     </w:p>
     <w:p>
-      <w:r>
-        <w:rPr>
+      <w:pPr>
+        <w:rPr>
+          <w:rFonts w:ascii="Fira Code Light" w:hAnsi="Fira Code Light" w:cs="Fira Code Light"/>
+        </w:rPr>
+      </w:pPr>
+      <w:r>
+        <w:rPr>
+          <w:rFonts w:ascii="Fira Code Light" w:hAnsi="Fira Code Light" w:cs="Fira Code Light"/>
           <w:noProof/>
           <w:lang w:val="en-US"/>
         </w:rPr>
@@ -127,13 +239,27 @@
       </w:r>
     </w:p>
     <w:p>
-      <w:r>
+      <w:pPr>
+        <w:rPr>
+          <w:rFonts w:ascii="Fira Code Light" w:hAnsi="Fira Code Light" w:cs="Fira Code Light"/>
+        </w:rPr>
+      </w:pPr>
+      <w:r>
+        <w:rPr>
+          <w:rFonts w:ascii="Fira Code Light" w:hAnsi="Fira Code Light" w:cs="Fira Code Light"/>
+        </w:rPr>
         <w:t>2b.</w:t>
       </w:r>
     </w:p>
     <w:p>
-      <w:r>
-        <w:rPr>
+      <w:pPr>
+        <w:rPr>
+          <w:rFonts w:ascii="Fira Code Light" w:hAnsi="Fira Code Light" w:cs="Fira Code Light"/>
+        </w:rPr>
+      </w:pPr>
+      <w:r>
+        <w:rPr>
+          <w:rFonts w:ascii="Fira Code Light" w:hAnsi="Fira Code Light" w:cs="Fira Code Light"/>
           <w:noProof/>
           <w:lang w:val="en-US"/>
         </w:rPr>
@@ -186,13 +312,27 @@
       </w:r>
     </w:p>
     <w:p>
-      <w:r>
+      <w:pPr>
+        <w:rPr>
+          <w:rFonts w:ascii="Fira Code Light" w:hAnsi="Fira Code Light" w:cs="Fira Code Light"/>
+        </w:rPr>
+      </w:pPr>
+      <w:r>
+        <w:rPr>
+          <w:rFonts w:ascii="Fira Code Light" w:hAnsi="Fira Code Light" w:cs="Fira Code Light"/>
+        </w:rPr>
         <w:t>3a.</w:t>
       </w:r>
     </w:p>
     <w:p>
-      <w:r>
-        <w:rPr>
+      <w:pPr>
+        <w:rPr>
+          <w:rFonts w:ascii="Fira Code Light" w:hAnsi="Fira Code Light" w:cs="Fira Code Light"/>
+        </w:rPr>
+      </w:pPr>
+      <w:r>
+        <w:rPr>
+          <w:rFonts w:ascii="Fira Code Light" w:hAnsi="Fira Code Light" w:cs="Fira Code Light"/>
           <w:noProof/>
           <w:lang w:val="en-US"/>
         </w:rPr>
@@ -244,13 +384,27 @@
       </w:r>
     </w:p>
     <w:p>
-      <w:r>
+      <w:pPr>
+        <w:rPr>
+          <w:rFonts w:ascii="Fira Code Light" w:hAnsi="Fira Code Light" w:cs="Fira Code Light"/>
+        </w:rPr>
+      </w:pPr>
+      <w:r>
+        <w:rPr>
+          <w:rFonts w:ascii="Fira Code Light" w:hAnsi="Fira Code Light" w:cs="Fira Code Light"/>
+        </w:rPr>
         <w:t>3b.</w:t>
       </w:r>
     </w:p>
     <w:p>
-      <w:r>
-        <w:rPr>
+      <w:pPr>
+        <w:rPr>
+          <w:rFonts w:ascii="Fira Code Light" w:hAnsi="Fira Code Light" w:cs="Fira Code Light"/>
+        </w:rPr>
+      </w:pPr>
+      <w:r>
+        <w:rPr>
+          <w:rFonts w:ascii="Fira Code Light" w:hAnsi="Fira Code Light" w:cs="Fira Code Light"/>
           <w:noProof/>
           <w:lang w:val="en-US"/>
         </w:rPr>
@@ -305,13 +459,27 @@
       </w:r>
     </w:p>
     <w:p>
-      <w:r>
+      <w:pPr>
+        <w:rPr>
+          <w:rFonts w:ascii="Fira Code Light" w:hAnsi="Fira Code Light" w:cs="Fira Code Light"/>
+        </w:rPr>
+      </w:pPr>
+      <w:r>
+        <w:rPr>
+          <w:rFonts w:ascii="Fira Code Light" w:hAnsi="Fira Code Light" w:cs="Fira Code Light"/>
+        </w:rPr>
         <w:t>3c.</w:t>
       </w:r>
     </w:p>
     <w:p>
-      <w:r>
-        <w:rPr>
+      <w:pPr>
+        <w:rPr>
+          <w:rFonts w:ascii="Fira Code Light" w:hAnsi="Fira Code Light" w:cs="Fira Code Light"/>
+        </w:rPr>
+      </w:pPr>
+      <w:r>
+        <w:rPr>
+          <w:rFonts w:ascii="Fira Code Light" w:hAnsi="Fira Code Light" w:cs="Fira Code Light"/>
           <w:noProof/>
           <w:lang w:val="en-US"/>
         </w:rPr>
@@ -363,13 +531,27 @@
       </w:r>
     </w:p>
     <w:p>
-      <w:r>
+      <w:pPr>
+        <w:rPr>
+          <w:rFonts w:ascii="Fira Code Light" w:hAnsi="Fira Code Light" w:cs="Fira Code Light"/>
+        </w:rPr>
+      </w:pPr>
+      <w:r>
+        <w:rPr>
+          <w:rFonts w:ascii="Fira Code Light" w:hAnsi="Fira Code Light" w:cs="Fira Code Light"/>
+        </w:rPr>
         <w:t>3d.</w:t>
       </w:r>
     </w:p>
     <w:p>
-      <w:r>
-        <w:rPr>
+      <w:pPr>
+        <w:rPr>
+          <w:rFonts w:ascii="Fira Code Light" w:hAnsi="Fira Code Light" w:cs="Fira Code Light"/>
+        </w:rPr>
+      </w:pPr>
+      <w:r>
+        <w:rPr>
+          <w:rFonts w:ascii="Fira Code Light" w:hAnsi="Fira Code Light" w:cs="Fira Code Light"/>
           <w:noProof/>
           <w:lang w:val="en-US"/>
         </w:rPr>
@@ -422,13 +604,27 @@
       </w:r>
     </w:p>
     <w:p>
-      <w:r>
+      <w:pPr>
+        <w:rPr>
+          <w:rFonts w:ascii="Fira Code Light" w:hAnsi="Fira Code Light" w:cs="Fira Code Light"/>
+        </w:rPr>
+      </w:pPr>
+      <w:r>
+        <w:rPr>
+          <w:rFonts w:ascii="Fira Code Light" w:hAnsi="Fira Code Light" w:cs="Fira Code Light"/>
+        </w:rPr>
         <w:t>3e.</w:t>
       </w:r>
     </w:p>
     <w:p>
-      <w:r>
-        <w:rPr>
+      <w:pPr>
+        <w:rPr>
+          <w:rFonts w:ascii="Fira Code Light" w:hAnsi="Fira Code Light" w:cs="Fira Code Light"/>
+        </w:rPr>
+      </w:pPr>
+      <w:r>
+        <w:rPr>
+          <w:rFonts w:ascii="Fira Code Light" w:hAnsi="Fira Code Light" w:cs="Fira Code Light"/>
           <w:noProof/>
           <w:lang w:val="en-US"/>
         </w:rPr>
@@ -480,13 +676,27 @@
       </w:r>
     </w:p>
     <w:p>
-      <w:r>
+      <w:pPr>
+        <w:rPr>
+          <w:rFonts w:ascii="Fira Code Light" w:hAnsi="Fira Code Light" w:cs="Fira Code Light"/>
+        </w:rPr>
+      </w:pPr>
+      <w:r>
+        <w:rPr>
+          <w:rFonts w:ascii="Fira Code Light" w:hAnsi="Fira Code Light" w:cs="Fira Code Light"/>
+        </w:rPr>
         <w:t>4a.</w:t>
       </w:r>
     </w:p>
     <w:p>
-      <w:r>
-        <w:rPr>
+      <w:pPr>
+        <w:rPr>
+          <w:rFonts w:ascii="Fira Code Light" w:hAnsi="Fira Code Light" w:cs="Fira Code Light"/>
+        </w:rPr>
+      </w:pPr>
+      <w:r>
+        <w:rPr>
+          <w:rFonts w:ascii="Fira Code Light" w:hAnsi="Fira Code Light" w:cs="Fira Code Light"/>
           <w:noProof/>
           <w:lang w:val="en-US"/>
         </w:rPr>
@@ -539,13 +749,27 @@
       </w:r>
     </w:p>
     <w:p>
-      <w:r>
+      <w:pPr>
+        <w:rPr>
+          <w:rFonts w:ascii="Fira Code Light" w:hAnsi="Fira Code Light" w:cs="Fira Code Light"/>
+        </w:rPr>
+      </w:pPr>
+      <w:r>
+        <w:rPr>
+          <w:rFonts w:ascii="Fira Code Light" w:hAnsi="Fira Code Light" w:cs="Fira Code Light"/>
+        </w:rPr>
         <w:t>4b.</w:t>
       </w:r>
     </w:p>
     <w:p>
-      <w:r>
-        <w:rPr>
+      <w:pPr>
+        <w:rPr>
+          <w:rFonts w:ascii="Fira Code Light" w:hAnsi="Fira Code Light" w:cs="Fira Code Light"/>
+        </w:rPr>
+      </w:pPr>
+      <w:r>
+        <w:rPr>
+          <w:rFonts w:ascii="Fira Code Light" w:hAnsi="Fira Code Light" w:cs="Fira Code Light"/>
           <w:noProof/>
           <w:lang w:val="en-US"/>
         </w:rPr>
@@ -1117,7 +1341,7 @@
   <a:extraClrSchemeLst/>
   <a:extLst>
     <a:ext uri="{05A4C25C-085E-4340-85A3-A5531E510DB2}">
-      <thm15:themeFamily xmlns:thm15="http://schemas.microsoft.com/office/thememl/2012/main" xmlns="" name="Office Theme" id="{62F939B6-93AF-4DB8-9C6B-D6C7DFDC589F}" vid="{4A3C46E8-61CC-4603-A589-7422A47A8E4A}"/>
+      <thm15:themeFamily xmlns="" xmlns:thm15="http://schemas.microsoft.com/office/thememl/2012/main" name="Office Theme" id="{62F939B6-93AF-4DB8-9C6B-D6C7DFDC589F}" vid="{4A3C46E8-61CC-4603-A589-7422A47A8E4A}"/>
     </a:ext>
   </a:extLst>
 </a:theme>

</xml_diff>